<commit_message>
let me think hm
</commit_message>
<xml_diff>
--- a/Milestone 1/TGD3351 - Milestone 1.docx
+++ b/Milestone 1/TGD3351 - Milestone 1.docx
@@ -1026,157 +1026,59 @@
     <w:p>
       <w:pPr>
         <w:rPr>
-          <w:color w:val="548DD4" w:themeColor="text2" w:themeTint="99"/>
-          <w:sz w:val="40"/>
-          <w:szCs w:val="40"/>
+          <w:b/>
+          <w:bCs/>
         </w:rPr>
       </w:pPr>
       <w:r>
-        <w:br w:type="page"/>
-      </w:r>
-    </w:p>
-    <w:p>
-      <w:pPr>
-        <w:pStyle w:val="Heading1"/>
-      </w:pPr>
-      <w:r>
-        <w:lastRenderedPageBreak/>
-        <w:t>Upcoming Task</w:t>
-      </w:r>
-    </w:p>
-    <w:p>
-      <w:pPr>
-        <w:pStyle w:val="Heading2"/>
-      </w:pPr>
-      <w:r>
-        <w:t>Coding</w:t>
-      </w:r>
-    </w:p>
-    <w:p>
-      <w:pPr>
-        <w:pStyle w:val="ListParagraph"/>
-        <w:numPr>
-          <w:ilvl w:val="0"/>
-          <w:numId w:val="3"/>
-        </w:numPr>
-      </w:pPr>
-      <w:r>
-        <w:t>Add boss</w:t>
-      </w:r>
-    </w:p>
-    <w:p>
-      <w:pPr>
-        <w:pStyle w:val="ListParagraph"/>
-        <w:numPr>
-          <w:ilvl w:val="0"/>
-          <w:numId w:val="3"/>
-        </w:numPr>
-      </w:pPr>
-      <w:r>
-        <w:t>Add turret</w:t>
-      </w:r>
-    </w:p>
-    <w:p>
-      <w:pPr>
-        <w:pStyle w:val="ListParagraph"/>
-        <w:numPr>
-          <w:ilvl w:val="0"/>
-          <w:numId w:val="3"/>
-        </w:numPr>
-      </w:pPr>
-      <w:r>
-        <w:t>Add second enemy</w:t>
-      </w:r>
-    </w:p>
-    <w:p>
-      <w:pPr>
-        <w:pStyle w:val="ListParagraph"/>
-        <w:numPr>
-          <w:ilvl w:val="0"/>
-          <w:numId w:val="3"/>
-        </w:numPr>
-      </w:pPr>
-      <w:r>
-        <w:t>Add missile</w:t>
-      </w:r>
-    </w:p>
-    <w:p>
-      <w:pPr>
-        <w:pStyle w:val="ListParagraph"/>
-        <w:numPr>
-          <w:ilvl w:val="0"/>
-          <w:numId w:val="3"/>
-        </w:numPr>
-      </w:pPr>
-      <w:r>
-        <w:t>Add GUI</w:t>
-      </w:r>
-    </w:p>
-    <w:p>
-      <w:pPr>
-        <w:pStyle w:val="ListParagraph"/>
-        <w:numPr>
-          <w:ilvl w:val="0"/>
-          <w:numId w:val="3"/>
-        </w:numPr>
-      </w:pPr>
-      <w:r>
-        <w:t>Add sound effects</w:t>
-      </w:r>
-    </w:p>
-    <w:p>
-      <w:pPr>
-        <w:pStyle w:val="ListParagraph"/>
-        <w:numPr>
-          <w:ilvl w:val="0"/>
-          <w:numId w:val="3"/>
-        </w:numPr>
-      </w:pPr>
-      <w:r>
-        <w:t>Code more levels</w:t>
-      </w:r>
-    </w:p>
-    <w:p>
-      <w:pPr>
-        <w:pStyle w:val="ListParagraph"/>
-        <w:numPr>
-          <w:ilvl w:val="0"/>
-          <w:numId w:val="3"/>
-        </w:numPr>
-      </w:pPr>
-      <w:r>
-        <w:t>Fix bugs</w:t>
-      </w:r>
-    </w:p>
-    <w:p/>
-    <w:p>
-      <w:pPr>
-        <w:pStyle w:val="Heading2"/>
-      </w:pPr>
-      <w:r>
-        <w:t>Documentation</w:t>
-      </w:r>
-    </w:p>
-    <w:p>
-      <w:pPr>
-        <w:pStyle w:val="ListParagraph"/>
-        <w:numPr>
-          <w:ilvl w:val="0"/>
-          <w:numId w:val="5"/>
-        </w:numPr>
-      </w:pPr>
-      <w:bookmarkStart w:id="2" w:name="_qx04lxnungpj" w:colFirst="0" w:colLast="0"/>
+        <w:rPr>
+          <w:b/>
+          <w:bCs/>
+        </w:rPr>
+        <w:t>Player</w:t>
+      </w:r>
+    </w:p>
+    <w:p>
+      <w:pPr>
+        <w:rPr>
+          <w:b/>
+          <w:bCs/>
+        </w:rPr>
+      </w:pPr>
+    </w:p>
+    <w:p>
+      <w:pPr>
+        <w:rPr>
+          <w:b/>
+          <w:bCs/>
+        </w:rPr>
+      </w:pPr>
+      <w:r>
+        <w:rPr>
+          <w:b/>
+          <w:bCs/>
+        </w:rPr>
+        <w:t>Enemy</w:t>
+      </w:r>
+    </w:p>
+    <w:p>
+      <w:pPr>
+        <w:rPr>
+          <w:b/>
+          <w:bCs/>
+        </w:rPr>
+      </w:pPr>
+    </w:p>
+    <w:p>
+      <w:pPr>
+        <w:rPr>
+          <w:b/>
+          <w:bCs/>
+        </w:rPr>
+      </w:pPr>
+      <w:bookmarkStart w:id="2" w:name="_GoBack"/>
       <w:bookmarkEnd w:id="2"/>
-      <w:r>
-        <w:t>Draft report for milestone 2</w:t>
-      </w:r>
-    </w:p>
-    <w:p>
-      <w:pPr>
-        <w:ind w:left="360"/>
-      </w:pPr>
-    </w:p>
-    <w:p/>
+    </w:p>
     <w:p>
       <w:pPr>
         <w:rPr>
@@ -1186,8 +1088,161 @@
           <w:szCs w:val="40"/>
         </w:rPr>
       </w:pPr>
-      <w:bookmarkStart w:id="3" w:name="_GoBack"/>
+      <w:r>
+        <w:br w:type="page"/>
+      </w:r>
+    </w:p>
+    <w:p>
+      <w:pPr>
+        <w:pStyle w:val="Heading1"/>
+      </w:pPr>
+      <w:r>
+        <w:lastRenderedPageBreak/>
+        <w:t>Upcoming Task</w:t>
+      </w:r>
+    </w:p>
+    <w:p>
+      <w:pPr>
+        <w:pStyle w:val="Heading2"/>
+      </w:pPr>
+      <w:r>
+        <w:t>Coding</w:t>
+      </w:r>
+    </w:p>
+    <w:p>
+      <w:pPr>
+        <w:pStyle w:val="ListParagraph"/>
+        <w:numPr>
+          <w:ilvl w:val="0"/>
+          <w:numId w:val="3"/>
+        </w:numPr>
+      </w:pPr>
+      <w:r>
+        <w:t>Add boss</w:t>
+      </w:r>
+    </w:p>
+    <w:p>
+      <w:pPr>
+        <w:pStyle w:val="ListParagraph"/>
+        <w:numPr>
+          <w:ilvl w:val="0"/>
+          <w:numId w:val="3"/>
+        </w:numPr>
+      </w:pPr>
+      <w:r>
+        <w:t>Add turret</w:t>
+      </w:r>
+    </w:p>
+    <w:p>
+      <w:pPr>
+        <w:pStyle w:val="ListParagraph"/>
+        <w:numPr>
+          <w:ilvl w:val="0"/>
+          <w:numId w:val="3"/>
+        </w:numPr>
+      </w:pPr>
+      <w:r>
+        <w:t>Add second enemy</w:t>
+      </w:r>
+    </w:p>
+    <w:p>
+      <w:pPr>
+        <w:pStyle w:val="ListParagraph"/>
+        <w:numPr>
+          <w:ilvl w:val="0"/>
+          <w:numId w:val="3"/>
+        </w:numPr>
+      </w:pPr>
+      <w:r>
+        <w:t>Add missile</w:t>
+      </w:r>
+    </w:p>
+    <w:p>
+      <w:pPr>
+        <w:pStyle w:val="ListParagraph"/>
+        <w:numPr>
+          <w:ilvl w:val="0"/>
+          <w:numId w:val="3"/>
+        </w:numPr>
+      </w:pPr>
+      <w:r>
+        <w:t>Add GUI</w:t>
+      </w:r>
+    </w:p>
+    <w:p>
+      <w:pPr>
+        <w:pStyle w:val="ListParagraph"/>
+        <w:numPr>
+          <w:ilvl w:val="0"/>
+          <w:numId w:val="3"/>
+        </w:numPr>
+      </w:pPr>
+      <w:r>
+        <w:t>Add sound effects</w:t>
+      </w:r>
+    </w:p>
+    <w:p>
+      <w:pPr>
+        <w:pStyle w:val="ListParagraph"/>
+        <w:numPr>
+          <w:ilvl w:val="0"/>
+          <w:numId w:val="3"/>
+        </w:numPr>
+      </w:pPr>
+      <w:r>
+        <w:t>Code more levels</w:t>
+      </w:r>
+    </w:p>
+    <w:p>
+      <w:pPr>
+        <w:pStyle w:val="ListParagraph"/>
+        <w:numPr>
+          <w:ilvl w:val="0"/>
+          <w:numId w:val="3"/>
+        </w:numPr>
+      </w:pPr>
+      <w:r>
+        <w:t>Fix bugs</w:t>
+      </w:r>
+    </w:p>
+    <w:p/>
+    <w:p>
+      <w:pPr>
+        <w:pStyle w:val="Heading2"/>
+      </w:pPr>
+      <w:r>
+        <w:t>Documentation</w:t>
+      </w:r>
+    </w:p>
+    <w:p>
+      <w:pPr>
+        <w:pStyle w:val="ListParagraph"/>
+        <w:numPr>
+          <w:ilvl w:val="0"/>
+          <w:numId w:val="5"/>
+        </w:numPr>
+      </w:pPr>
+      <w:bookmarkStart w:id="3" w:name="_qx04lxnungpj" w:colFirst="0" w:colLast="0"/>
       <w:bookmarkEnd w:id="3"/>
+      <w:r>
+        <w:t>Draft report for milestone 2</w:t>
+      </w:r>
+    </w:p>
+    <w:p>
+      <w:pPr>
+        <w:ind w:left="360"/>
+      </w:pPr>
+    </w:p>
+    <w:p/>
+    <w:p>
+      <w:pPr>
+        <w:rPr>
+          <w:rFonts w:asciiTheme="majorHAnsi" w:hAnsiTheme="majorHAnsi" w:cstheme="majorHAnsi"/>
+          <w:color w:val="548DD4" w:themeColor="text2" w:themeTint="99"/>
+          <w:sz w:val="40"/>
+          <w:szCs w:val="40"/>
+        </w:rPr>
+      </w:pPr>
       <w:r>
         <w:br w:type="page"/>
       </w:r>

</xml_diff>

<commit_message>
updated wander rate check
</commit_message>
<xml_diff>
--- a/Milestone 1/TGD3351 - Milestone 1.docx
+++ b/Milestone 1/TGD3351 - Milestone 1.docx
@@ -129,15 +129,7 @@
     </w:p>
     <w:p>
       <w:r>
-        <w:t xml:space="preserve">During the lab session on the same day, you will have to demo your project, showing </w:t>
-      </w:r>
-      <w:proofErr w:type="gramStart"/>
-      <w:r>
-        <w:t>whatever</w:t>
-      </w:r>
-      <w:proofErr w:type="gramEnd"/>
-      <w:r>
-        <w:t xml:space="preserve"> you have done so far until the milestone. </w:t>
+        <w:t xml:space="preserve">During the lab session on the same day, you will have to demo your project, showing whatever you have done so far until the milestone. </w:t>
       </w:r>
       <w:r>
         <w:rPr>
@@ -985,18 +977,18 @@
             </w:pPr>
             <w:r>
               <w:rPr>
+                <w:b/>
+                <w:bCs/>
                 <w:lang w:val="en-MY"/>
               </w:rPr>
-              <w:t xml:space="preserve">Student Name:  Foo Fang </w:t>
+              <w:t>Student Name:</w:t>
             </w:r>
-            <w:proofErr w:type="spellStart"/>
             <w:r>
               <w:rPr>
                 <w:lang w:val="en-MY"/>
               </w:rPr>
-              <w:t>Jee</w:t>
+              <w:t>  Foo Fang Jee</w:t>
             </w:r>
-            <w:proofErr w:type="spellEnd"/>
           </w:p>
         </w:tc>
       </w:tr>
@@ -1124,15 +1116,7 @@
         <w:pStyle w:val="ListParagraph"/>
       </w:pPr>
       <w:r>
-        <w:t xml:space="preserve">To swap between different scenes, i.e. main menu, the actual gameplay, and the game over screen, we used </w:t>
-      </w:r>
-      <w:proofErr w:type="spellStart"/>
-      <w:r>
-        <w:t>enum</w:t>
-      </w:r>
-      <w:proofErr w:type="spellEnd"/>
-      <w:r>
-        <w:t xml:space="preserve"> to define each scene, and switch statements under Update() and Draw() of our Game1 class, where depending on certain conditions, the game will update different things and draw different things.</w:t>
+        <w:t>To swap between different scenes, i.e. main menu, the actual gameplay, and the game over screen, we used enum to define each scene, and switch statements under Update() and Draw() of our Game1 class, where depending on certain conditions, the game will update different things and draw different things.</w:t>
       </w:r>
     </w:p>
     <w:p>
@@ -1237,6 +1221,16 @@
     </w:p>
     <w:p>
       <w:pPr>
+        <w:pStyle w:val="ListParagraph"/>
+      </w:pPr>
+      <w:r>
+        <w:t>It is randomly generated and dynamic wander is implemented.</w:t>
+      </w:r>
+      <w:bookmarkStart w:id="2" w:name="_GoBack"/>
+      <w:bookmarkEnd w:id="2"/>
+    </w:p>
+    <w:p>
+      <w:pPr>
         <w:rPr>
           <w:b/>
           <w:bCs/>
@@ -1442,8 +1436,8 @@
           <w:numId w:val="5"/>
         </w:numPr>
       </w:pPr>
-      <w:bookmarkStart w:id="2" w:name="_qx04lxnungpj" w:colFirst="0" w:colLast="0"/>
-      <w:bookmarkEnd w:id="2"/>
+      <w:bookmarkStart w:id="3" w:name="_qx04lxnungpj" w:colFirst="0" w:colLast="0"/>
+      <w:bookmarkEnd w:id="3"/>
       <w:r>
         <w:t>Draft report for milestone 2</w:t>
       </w:r>
@@ -1486,34 +1480,10 @@
     </w:p>
     <w:p>
       <w:r>
-        <w:t xml:space="preserve">The </w:t>
-      </w:r>
-      <w:proofErr w:type="spellStart"/>
-      <w:r>
-        <w:t>Monogame</w:t>
-      </w:r>
-      <w:proofErr w:type="spellEnd"/>
-      <w:r>
-        <w:t xml:space="preserve"> framework lack complete documentation, where it was hard for us to find the necessary information to code certain features that we want. Not to mention, with different versioning, the code is different as well</w:t>
-      </w:r>
-      <w:r>
-        <w:t xml:space="preserve"> so despite finding solutions on the forum, we </w:t>
-      </w:r>
-      <w:proofErr w:type="gramStart"/>
-      <w:r>
-        <w:t>have to</w:t>
-      </w:r>
-      <w:proofErr w:type="gramEnd"/>
-      <w:r>
-        <w:t xml:space="preserve"> filter them one by one, ensuring that we are using the same version of </w:t>
-      </w:r>
-      <w:proofErr w:type="spellStart"/>
-      <w:r>
-        <w:t>Monogame</w:t>
-      </w:r>
-      <w:proofErr w:type="spellEnd"/>
-      <w:r>
-        <w:t>.</w:t>
+        <w:t>The Monogame framework lack complete documentation, where it was hard for us to find the necessary information to code certain features that we want. Not to mention, with different versioning, the code is different as well</w:t>
+      </w:r>
+      <w:r>
+        <w:t xml:space="preserve"> so despite finding solutions on the forum, we have to filter them one by one, ensuring that we are using the same version of Monogame.</w:t>
       </w:r>
     </w:p>
     <w:p/>
@@ -1530,29 +1500,13 @@
     </w:p>
     <w:p>
       <w:r>
-        <w:t xml:space="preserve">For </w:t>
-      </w:r>
-      <w:proofErr w:type="spellStart"/>
-      <w:r>
-        <w:t>Monogame</w:t>
-      </w:r>
-      <w:proofErr w:type="spellEnd"/>
-      <w:r>
-        <w:t xml:space="preserve"> </w:t>
+        <w:t xml:space="preserve">For Monogame </w:t>
       </w:r>
       <w:r>
         <w:t>assemblies’</w:t>
       </w:r>
       <w:r>
-        <w:t xml:space="preserve"> version 1.1.0, the </w:t>
-      </w:r>
-      <w:proofErr w:type="spellStart"/>
-      <w:r>
-        <w:t>TiledMapRenderer’s</w:t>
-      </w:r>
-      <w:proofErr w:type="spellEnd"/>
-      <w:r>
-        <w:t xml:space="preserve"> update function accepts two arguments, while for the version 3.7, the update function only accepts one argument.</w:t>
+        <w:t xml:space="preserve"> version 1.1.0, the TiledMapRenderer’s update function accepts two arguments, while for the version 3.7, the update function only accepts one argument.</w:t>
       </w:r>
     </w:p>
     <w:p/>
@@ -1637,8 +1591,6 @@
       <w:r>
         <w:t>allow the player to learn the mechanics of our game, shoot (space bar), missile (z), move left, right, up, and down.</w:t>
       </w:r>
-      <w:bookmarkStart w:id="3" w:name="_GoBack"/>
-      <w:bookmarkEnd w:id="3"/>
     </w:p>
     <w:sectPr>
       <w:pgSz w:w="12240" w:h="15840"/>

</xml_diff>